<commit_message>
Updated Sprint 1 and 3
</commit_message>
<xml_diff>
--- a/Documentation/Tasks1-3.docx
+++ b/Documentation/Tasks1-3.docx
@@ -115,19 +115,31 @@
         <w:rPr>
           <w:lang w:val="en-US"/>
         </w:rPr>
-        <w:t>Sprint 1: Setup &amp; Foundation | Fe</w:t>
-      </w:r>
+        <w:t>Sprint 1: Setup &amp; Foundation | Feb 3– Feb 24</w:t>
+      </w:r>
+    </w:p>
+    <w:p>
+      <w:pPr>
+        <w:pStyle w:val="TextBody"/>
+        <w:rPr/>
+      </w:pPr>
       <w:r>
         <w:rPr>
           <w:lang w:val="en-US"/>
         </w:rPr>
-        <w:t xml:space="preserve">b </w:t>
-      </w:r>
+        <w:t>Tools installed (SSMS, SQL Server, Visual Studio)</w:t>
+      </w:r>
+    </w:p>
+    <w:p>
+      <w:pPr>
+        <w:pStyle w:val="TextBody"/>
+        <w:rPr/>
+      </w:pPr>
       <w:r>
         <w:rPr>
           <w:lang w:val="en-US"/>
         </w:rPr>
-        <w:t>3– Feb 24</w:t>
+        <w:t>Team roles defined</w:t>
       </w:r>
     </w:p>
     <w:p>
@@ -139,7 +151,7 @@
         <w:rPr>
           <w:lang w:val="en-US"/>
         </w:rPr>
-        <w:t>Tools installed (SSMS, SQL Server, Visual Studio)</w:t>
+        <w:t>Database schema created locally</w:t>
       </w:r>
     </w:p>
     <w:p>
@@ -151,7 +163,7 @@
         <w:rPr>
           <w:lang w:val="en-US"/>
         </w:rPr>
-        <w:t>Team roles defined</w:t>
+        <w:t>Share schema via GitHub repo</w:t>
       </w:r>
     </w:p>
     <w:p>
@@ -163,7 +175,7 @@
         <w:rPr>
           <w:lang w:val="en-US"/>
         </w:rPr>
-        <w:t>Database schema created locally</w:t>
+        <w:t>Write problem statement and architecture document</w:t>
       </w:r>
     </w:p>
     <w:p>
@@ -175,7 +187,7 @@
         <w:rPr>
           <w:lang w:val="en-US"/>
         </w:rPr>
-        <w:t>Share schema via GitHub repo</w:t>
+        <w:t>Install Node.js and set up backend project folder</w:t>
       </w:r>
     </w:p>
     <w:p>
@@ -187,7 +199,16 @@
         <w:rPr>
           <w:lang w:val="en-US"/>
         </w:rPr>
-        <w:t>Write problem statement and architecture document</w:t>
+        <w:t>Unity setup, Photon PUN 2 configured</w:t>
+      </w:r>
+    </w:p>
+    <w:p>
+      <w:pPr>
+        <w:pStyle w:val="TextBody"/>
+        <w:rPr/>
+      </w:pPr>
+      <w:r>
+        <w:rPr/>
       </w:r>
     </w:p>
     <w:p>
@@ -199,13 +220,19 @@
         <w:rPr>
           <w:lang w:val="en-US"/>
         </w:rPr>
-        <w:t>Install Node.js and set up backend project folde</w:t>
-      </w:r>
+        <w:t>Sprint 2: Backend Development | Feb 25 – Mar 7</w:t>
+      </w:r>
+    </w:p>
+    <w:p>
+      <w:pPr>
+        <w:pStyle w:val="TextBody"/>
+        <w:rPr/>
+      </w:pPr>
       <w:r>
         <w:rPr>
           <w:lang w:val="en-US"/>
         </w:rPr>
-        <w:t>r</w:t>
+        <w:t>Build Node.js server and connect to SQL database</w:t>
       </w:r>
     </w:p>
     <w:p>
@@ -217,16 +244,7 @@
         <w:rPr>
           <w:lang w:val="en-US"/>
         </w:rPr>
-        <w:t>Install Unity and configure Photon App ID</w:t>
-      </w:r>
-    </w:p>
-    <w:p>
-      <w:pPr>
-        <w:pStyle w:val="TextBody"/>
-        <w:rPr/>
-      </w:pPr>
-      <w:r>
-        <w:rPr/>
+        <w:t>Create API endpoints</w:t>
       </w:r>
     </w:p>
     <w:p>
@@ -238,7 +256,7 @@
         <w:rPr>
           <w:lang w:val="en-US"/>
         </w:rPr>
-        <w:t>Sprint 2: Backend Development | Feb 25 – Mar 7</w:t>
+        <w:t>Test all endpoints</w:t>
       </w:r>
     </w:p>
     <w:p>
@@ -250,7 +268,7 @@
         <w:rPr>
           <w:lang w:val="en-US"/>
         </w:rPr>
-        <w:t>Build Node.js server and connect to SQL database</w:t>
+        <w:t>In-Progress Presentations | Week of Mar 9–13</w:t>
       </w:r>
     </w:p>
     <w:p>
@@ -262,7 +280,7 @@
         <w:rPr>
           <w:lang w:val="en-US"/>
         </w:rPr>
-        <w:t>Create API endpoints</w:t>
+        <w:t>Working database with questions</w:t>
       </w:r>
     </w:p>
     <w:p>
@@ -274,7 +292,7 @@
         <w:rPr>
           <w:lang w:val="en-US"/>
         </w:rPr>
-        <w:t>Test all endpoints</w:t>
+        <w:t>Backend API returning data</w:t>
       </w:r>
     </w:p>
     <w:p>
@@ -286,7 +304,16 @@
         <w:rPr>
           <w:lang w:val="en-US"/>
         </w:rPr>
-        <w:t>In-Progress Presentations | Week of Mar 9–13</w:t>
+        <w:t>Basic Unity project started with Photon connecting</w:t>
+      </w:r>
+    </w:p>
+    <w:p>
+      <w:pPr>
+        <w:pStyle w:val="TextBody"/>
+        <w:rPr/>
+      </w:pPr>
+      <w:r>
+        <w:rPr/>
       </w:r>
     </w:p>
     <w:p>
@@ -298,7 +325,7 @@
         <w:rPr>
           <w:lang w:val="en-US"/>
         </w:rPr>
-        <w:t>Working database with questions</w:t>
+        <w:t>Sprint 3: Unity Development | Mar 11 – Mar 28</w:t>
       </w:r>
     </w:p>
     <w:p>
@@ -310,7 +337,7 @@
         <w:rPr>
           <w:lang w:val="en-US"/>
         </w:rPr>
-        <w:t>Backend API returning data</w:t>
+        <w:t>Build all game scenes (lobby, gameplay, leaderboard)</w:t>
       </w:r>
     </w:p>
     <w:p>
@@ -322,16 +349,7 @@
         <w:rPr>
           <w:lang w:val="en-US"/>
         </w:rPr>
-        <w:t>Basic Unity project started with Photon connecting</w:t>
-      </w:r>
-    </w:p>
-    <w:p>
-      <w:pPr>
-        <w:pStyle w:val="TextBody"/>
-        <w:rPr/>
-      </w:pPr>
-      <w:r>
-        <w:rPr/>
+        <w:t>Implement full game loop (question → answer → reveal → scores)</w:t>
       </w:r>
     </w:p>
     <w:p>
@@ -343,55 +361,17 @@
         <w:rPr>
           <w:lang w:val="en-US"/>
         </w:rPr>
-        <w:t>Sprint 3: Unity Development | Mar 11 – Mar 28</w:t>
-      </w:r>
-    </w:p>
-    <w:p>
-      <w:pPr>
-        <w:pStyle w:val="TextBody"/>
-        <w:rPr/>
-      </w:pPr>
-      <w:r>
-        <w:rPr>
-          <w:lang w:val="en-US"/>
-        </w:rPr>
-        <w:t>Unity setup, Photon PUN 2 configured</w:t>
-      </w:r>
-    </w:p>
-    <w:p>
-      <w:pPr>
-        <w:pStyle w:val="TextBody"/>
-        <w:rPr/>
-      </w:pPr>
-      <w:r>
-        <w:rPr>
-          <w:lang w:val="en-US"/>
-        </w:rPr>
-        <w:t>Build all game scenes (lobby, gameplay, leaderboard)</w:t>
-      </w:r>
-    </w:p>
-    <w:p>
-      <w:pPr>
-        <w:pStyle w:val="TextBody"/>
-        <w:rPr/>
-      </w:pPr>
-      <w:r>
-        <w:rPr>
-          <w:lang w:val="en-US"/>
-        </w:rPr>
-        <w:t>Implement full game loop (question → answer → reveal → scores)</w:t>
-      </w:r>
-    </w:p>
-    <w:p>
-      <w:pPr>
-        <w:pStyle w:val="TextBody"/>
-        <w:rPr/>
-      </w:pPr>
-      <w:r>
-        <w:rPr>
-          <w:lang w:val="en-US"/>
-        </w:rPr>
         <w:t>Connect Unity to backend via HTTP calls</w:t>
+      </w:r>
+    </w:p>
+    <w:p>
+      <w:pPr>
+        <w:pStyle w:val="TextBody"/>
+        <w:rPr/>
+      </w:pPr>
+      <w:r>
+        <w:rPr/>
+        <w:t>AI Integration</w:t>
       </w:r>
     </w:p>
     <w:p>
@@ -1735,14 +1715,7 @@
           <w:b w:val="false"/>
           <w:bCs w:val="false"/>
         </w:rPr>
-        <w:t>3</w:t>
-      </w:r>
-      <w:r>
-        <w:rPr>
-          <w:b w:val="false"/>
-          <w:bCs w:val="false"/>
-        </w:rPr>
-        <w:t>.1.1 Authentication &amp; Accounts</w:t>
+        <w:t>3.1.1 Authentication &amp; Accounts</w:t>
       </w:r>
     </w:p>
     <w:p>
@@ -2508,21 +2481,7 @@
           <w:b w:val="false"/>
           <w:bCs w:val="false"/>
         </w:rPr>
-        <w:t>- NFR-2 (Memory</w:t>
-      </w:r>
-      <w:r>
-        <w:rPr>
-          <w:b w:val="false"/>
-          <w:bCs w:val="false"/>
-        </w:rPr>
-        <w:t>):</w:t>
-      </w:r>
-      <w:r>
-        <w:rPr>
-          <w:b w:val="false"/>
-          <w:bCs w:val="false"/>
-        </w:rPr>
-        <w:t xml:space="preserve"> The Student Unity WebGL build must not exceed 250MB (Heap) to prevent crashing Chrome tabs on Chromebooks</w:t>
+        <w:t>- NFR-2 (Memory): The Student Unity WebGL build must not exceed 250MB (Heap) to prevent crashing Chrome tabs on Chromebooks</w:t>
       </w:r>
     </w:p>
     <w:p>
@@ -3110,24 +3069,24 @@
       </w:pPr>
       <w:r>
         <w:rPr>
-          <w:b/>
-          <w:bCs/>
-        </w:rPr>
-      </w:r>
-    </w:p>
-    <w:p>
-      <w:pPr>
-        <w:pStyle w:val="Normal"/>
-        <w:rPr>
-          <w:b w:val="false"/>
-          <w:b w:val="false"/>
-          <w:bCs w:val="false"/>
-        </w:rPr>
-      </w:pPr>
-      <w:r>
-        <w:rPr>
-          <w:b/>
-          <w:bCs/>
+          <w:b w:val="false"/>
+          <w:bCs w:val="false"/>
+        </w:rPr>
+      </w:r>
+    </w:p>
+    <w:p>
+      <w:pPr>
+        <w:pStyle w:val="Normal"/>
+        <w:rPr>
+          <w:b w:val="false"/>
+          <w:b w:val="false"/>
+          <w:bCs w:val="false"/>
+        </w:rPr>
+      </w:pPr>
+      <w:r>
+        <w:rPr>
+          <w:b w:val="false"/>
+          <w:bCs w:val="false"/>
         </w:rPr>
         <w:drawing>
           <wp:anchor behindDoc="0" distT="0" distB="0" distL="0" distR="0" simplePos="0" locked="0" layoutInCell="0" allowOverlap="1" relativeHeight="4">
@@ -3245,7 +3204,20 @@
         <w:pStyle w:val="Normal"/>
         <w:rPr>
           <w:rFonts w:ascii="Maiandra GD;Noto Sans TC;Microsoft JhengHei;Ubuntu;Nunito;sans-serif" w:hAnsi="Maiandra GD;Noto Sans TC;Microsoft JhengHei;Ubuntu;Nunito;sans-serif"/>
-          <w:b w:val="false"/>
+          <w:b/>
+          <w:b/>
+          <w:bCs/>
+          <w:i w:val="false"/>
+          <w:i w:val="false"/>
+          <w:caps w:val="false"/>
+          <w:smallCaps w:val="false"/>
+          <w:color w:val="343A40"/>
+          <w:spacing w:val="0"/>
+        </w:rPr>
+      </w:pPr>
+      <w:r>
+        <w:rPr>
+          <w:rFonts w:ascii="Maiandra GD;Noto Sans TC;Microsoft JhengHei;Ubuntu;Nunito;sans-serif" w:hAnsi="Maiandra GD;Noto Sans TC;Microsoft JhengHei;Ubuntu;Nunito;sans-serif"/>
           <w:b/>
           <w:bCs/>
           <w:i w:val="false"/>
@@ -3254,26 +3226,27 @@
           <w:color w:val="343A40"/>
           <w:spacing w:val="0"/>
         </w:rPr>
-      </w:pPr>
-      <w:r>
+      </w:r>
+    </w:p>
+    <w:p>
+      <w:pPr>
+        <w:pStyle w:val="Normal"/>
         <w:rPr>
           <w:rFonts w:ascii="Maiandra GD;Noto Sans TC;Microsoft JhengHei;Ubuntu;Nunito;sans-serif" w:hAnsi="Maiandra GD;Noto Sans TC;Microsoft JhengHei;Ubuntu;Nunito;sans-serif"/>
-          <w:b w:val="false"/>
+          <w:b/>
+          <w:b/>
           <w:bCs/>
+          <w:i w:val="false"/>
           <w:i w:val="false"/>
           <w:caps w:val="false"/>
           <w:smallCaps w:val="false"/>
           <w:color w:val="343A40"/>
           <w:spacing w:val="0"/>
         </w:rPr>
-      </w:r>
-    </w:p>
-    <w:p>
-      <w:pPr>
-        <w:pStyle w:val="Normal"/>
+      </w:pPr>
+      <w:r>
         <w:rPr>
           <w:rFonts w:ascii="Maiandra GD;Noto Sans TC;Microsoft JhengHei;Ubuntu;Nunito;sans-serif" w:hAnsi="Maiandra GD;Noto Sans TC;Microsoft JhengHei;Ubuntu;Nunito;sans-serif"/>
-          <w:b w:val="false"/>
           <w:b/>
           <w:bCs/>
           <w:i w:val="false"/>
@@ -3282,18 +3255,6 @@
           <w:color w:val="343A40"/>
           <w:spacing w:val="0"/>
         </w:rPr>
-      </w:pPr>
-      <w:r>
-        <w:rPr>
-          <w:rFonts w:ascii="Maiandra GD;Noto Sans TC;Microsoft JhengHei;Ubuntu;Nunito;sans-serif" w:hAnsi="Maiandra GD;Noto Sans TC;Microsoft JhengHei;Ubuntu;Nunito;sans-serif"/>
-          <w:b w:val="false"/>
-          <w:bCs/>
-          <w:i w:val="false"/>
-          <w:caps w:val="false"/>
-          <w:smallCaps w:val="false"/>
-          <w:color w:val="343A40"/>
-          <w:spacing w:val="0"/>
-        </w:rPr>
       </w:r>
     </w:p>
     <w:p>
@@ -3307,10 +3268,7 @@
         </w:rPr>
       </w:pPr>
       <w:r>
-        <w:rPr>
-          <w:b/>
-          <w:bCs/>
-        </w:rPr>
+        <w:rPr/>
       </w:r>
     </w:p>
     <w:sectPr>
@@ -4168,14 +4126,6 @@
       <w:bCs/>
     </w:rPr>
   </w:style>
-  <w:style w:type="character" w:styleId="StrongEmphasis">
-    <w:name w:val="Strong"/>
-    <w:qFormat/>
-    <w:rPr>
-      <w:b/>
-      <w:bCs/>
-    </w:rPr>
-  </w:style>
   <w:style w:type="paragraph" w:styleId="Heading">
     <w:name w:val="Heading"/>
     <w:basedOn w:val="Normal"/>

</xml_diff>